<commit_message>
Update ANÁLISE DE SISTEMAS ORIENTADO A OBJETO, endly .docx
</commit_message>
<xml_diff>
--- a/Callme/PIM/ANÁLISE DE SISTEMAS ORIENTADO A OBJETO, endly .docx
+++ b/Callme/PIM/ANÁLISE DE SISTEMAS ORIENTADO A OBJETO, endly .docx
@@ -29,6 +29,21 @@
           <w:sz w:val="20"/>
           <w:szCs w:val="20"/>
         </w:rPr>
+        <w:t>teste</w:t>
+      </w:r>
+    </w:p>
+    <w:p>
+      <w:pPr>
+        <w:rPr>
+          <w:sz w:val="20"/>
+          <w:szCs w:val="20"/>
+        </w:rPr>
+      </w:pPr>
+      <w:r>
+        <w:rPr>
+          <w:sz w:val="20"/>
+          <w:szCs w:val="20"/>
+        </w:rPr>
         <w:t>Na modelagem de requisitos utiliza-se o método ágil “SCRUM”, em que auxilia no desenvolvimento do sistema, através da separação de tarefas, e das “sprints” semanais, que são entregas recorrentes. Com isso adere-se uma metodologia flexível, em que se há necessidade de alteração, tem a facilidade de alterar dados já implementados.</w:t>
       </w:r>
     </w:p>
@@ -118,8 +133,17 @@
           <w:sz w:val="20"/>
           <w:szCs w:val="20"/>
         </w:rPr>
-        <w:t>Andrey Khusid</w:t>
-      </w:r>
+        <w:t xml:space="preserve">Andrey </w:t>
+      </w:r>
+      <w:proofErr w:type="spellStart"/>
+      <w:r>
+        <w:rPr>
+          <w:sz w:val="20"/>
+          <w:szCs w:val="20"/>
+        </w:rPr>
+        <w:t>Khusid</w:t>
+      </w:r>
+      <w:proofErr w:type="spellEnd"/>
       <w:r>
         <w:rPr>
           <w:sz w:val="20"/>
@@ -172,7 +196,7 @@
         </w:rPr>
         <w:t xml:space="preserve">Disponível em: </w:t>
       </w:r>
-      <w:hyperlink r:id="rId5" w:history="1">
+      <w:hyperlink r:id="rId4" w:history="1">
         <w:r>
           <w:rPr>
             <w:rStyle w:val="Hyperlink"/>
@@ -247,7 +271,7 @@
         </w:rPr>
         <w:t xml:space="preserve">Postado: 2011 – Disponível em: </w:t>
       </w:r>
-      <w:hyperlink r:id="rId6" w:history="1">
+      <w:hyperlink r:id="rId5" w:history="1">
         <w:r>
           <w:rPr>
             <w:rStyle w:val="Hyperlink"/>
@@ -292,14 +316,30 @@
           <w:sz w:val="20"/>
           <w:szCs w:val="20"/>
         </w:rPr>
-        <w:t>Business Machine</w:t>
-      </w:r>
-      <w:r>
-        <w:rPr>
-          <w:sz w:val="20"/>
-          <w:szCs w:val="20"/>
-        </w:rPr>
-        <w:t>s Corporati</w:t>
+        <w:t xml:space="preserve">Business </w:t>
+      </w:r>
+      <w:proofErr w:type="spellStart"/>
+      <w:r>
+        <w:rPr>
+          <w:sz w:val="20"/>
+          <w:szCs w:val="20"/>
+        </w:rPr>
+        <w:t>Machine</w:t>
+      </w:r>
+      <w:r>
+        <w:rPr>
+          <w:sz w:val="20"/>
+          <w:szCs w:val="20"/>
+        </w:rPr>
+        <w:t>s</w:t>
+      </w:r>
+      <w:proofErr w:type="spellEnd"/>
+      <w:r>
+        <w:rPr>
+          <w:sz w:val="20"/>
+          <w:szCs w:val="20"/>
+        </w:rPr>
+        <w:t xml:space="preserve"> Corporati</w:t>
       </w:r>
       <w:r>
         <w:rPr>
@@ -315,7 +355,7 @@
         </w:rPr>
         <w:t xml:space="preserve">iagramas de Sequência” – Postado:05/03/2021 – Disponível em: </w:t>
       </w:r>
-      <w:hyperlink r:id="rId7" w:history="1">
+      <w:hyperlink r:id="rId6" w:history="1">
         <w:r>
           <w:rPr>
             <w:rStyle w:val="Hyperlink"/>
@@ -355,6 +395,7 @@
           <w:szCs w:val="20"/>
         </w:rPr>
       </w:pPr>
+      <w:proofErr w:type="spellStart"/>
       <w:r>
         <w:rPr>
           <w:sz w:val="20"/>
@@ -362,6 +403,7 @@
         </w:rPr>
         <w:t>Object</w:t>
       </w:r>
+      <w:proofErr w:type="spellEnd"/>
       <w:r>
         <w:rPr>
           <w:sz w:val="20"/>
@@ -376,12 +418,21 @@
         </w:rPr>
         <w:t xml:space="preserve">Management </w:t>
       </w:r>
-      <w:r>
-        <w:rPr>
-          <w:sz w:val="20"/>
-          <w:szCs w:val="20"/>
-        </w:rPr>
-        <w:t>Group -</w:t>
+      <w:proofErr w:type="spellStart"/>
+      <w:r>
+        <w:rPr>
+          <w:sz w:val="20"/>
+          <w:szCs w:val="20"/>
+        </w:rPr>
+        <w:t>Group</w:t>
+      </w:r>
+      <w:proofErr w:type="spellEnd"/>
+      <w:r>
+        <w:rPr>
+          <w:sz w:val="20"/>
+          <w:szCs w:val="20"/>
+        </w:rPr>
+        <w:t xml:space="preserve"> -</w:t>
       </w:r>
       <w:r>
         <w:rPr>
@@ -432,7 +483,7 @@
         </w:rPr>
         <w:t xml:space="preserve"> Disponível em: </w:t>
       </w:r>
-      <w:hyperlink r:id="rId8" w:history="1">
+      <w:hyperlink r:id="rId7" w:history="1">
         <w:r>
           <w:rPr>
             <w:rStyle w:val="Hyperlink"/>
@@ -467,10 +518,6 @@
     </w:sectPr>
   </w:body>
 </w:document>
-</file>
-
-<file path=word/numbering.xml><?xml version="1.0" encoding="utf-8"?>
-<w:numbering xmlns:wpc="http://schemas.microsoft.com/office/word/2010/wordprocessingCanvas" xmlns:cx="http://schemas.microsoft.com/office/drawing/2014/chartex" xmlns:cx1="http://schemas.microsoft.com/office/drawing/2015/9/8/chartex" xmlns:cx2="http://schemas.microsoft.com/office/drawing/2015/10/21/chartex" xmlns:cx3="http://schemas.microsoft.com/office/drawing/2016/5/9/chartex" xmlns:cx4="http://schemas.microsoft.com/office/drawing/2016/5/10/chartex" xmlns:cx5="http://schemas.microsoft.com/office/drawing/2016/5/11/chartex" xmlns:cx6="http://schemas.microsoft.com/office/drawing/2016/5/12/chartex" xmlns:cx7="http://schemas.microsoft.com/office/drawing/2016/5/13/chartex" xmlns:cx8="http://schemas.microsoft.com/office/drawing/2016/5/14/chartex" xmlns:mc="http://schemas.openxmlformats.org/markup-compatibility/2006" xmlns:aink="http://schemas.microsoft.com/office/drawing/2016/ink" xmlns:am3d="http://schemas.microsoft.com/office/drawing/2017/model3d" xmlns:o="urn:schemas-microsoft-com:office:office" xmlns:oel="http://schemas.microsoft.com/office/2019/extlst" xmlns:r="http://schemas.openxmlformats.org/officeDocument/2006/relationships" xmlns:m="http://schemas.openxmlformats.org/officeDocument/2006/math" xmlns:v="urn:schemas-microsoft-com:vml" xmlns:wp14="http://schemas.microsoft.com/office/word/2010/wordprocessingDrawing" xmlns:wp="http://schemas.openxmlformats.org/drawingml/2006/wordprocessingDrawing" xmlns:w10="urn:schemas-microsoft-com:office:word" xmlns:w="http://schemas.openxmlformats.org/wordprocessingml/2006/main" xmlns:w14="http://schemas.microsoft.com/office/word/2010/wordml" xmlns:w15="http://schemas.microsoft.com/office/word/2012/wordml" xmlns:w16cex="http://schemas.microsoft.com/office/word/2018/wordml/cex" xmlns:w16cid="http://schemas.microsoft.com/office/word/2016/wordml/cid" xmlns:w16="http://schemas.microsoft.com/office/word/2018/wordml" xmlns:w16du="http://schemas.microsoft.com/office/word/2023/wordml/word16du" xmlns:w16sdtdh="http://schemas.microsoft.com/office/word/2020/wordml/sdtdatahash" xmlns:w16sdtfl="http://schemas.microsoft.com/office/word/2024/wordml/sdtformatlock" xmlns:w16se="http://schemas.microsoft.com/office/word/2015/wordml/symex" xmlns:wpg="http://schemas.microsoft.com/office/word/2010/wordprocessingGroup" xmlns:wpi="http://schemas.microsoft.com/office/word/2010/wordprocessingInk" xmlns:wne="http://schemas.microsoft.com/office/word/2006/wordml" xmlns:wps="http://schemas.microsoft.com/office/word/2010/wordprocessingShape" mc:Ignorable="w14 w15 w16se w16cid w16 w16cex w16sdtdh w16sdtfl w16du wp14"/>
 </file>
 
 <file path=word/styles.xml><?xml version="1.0" encoding="utf-8"?>
@@ -872,13 +919,13 @@
     <w:name w:val="Normal"/>
     <w:qFormat/>
   </w:style>
-  <w:style w:type="character" w:default="1" w:styleId="DefaultParagraphFont">
+  <w:style w:type="character" w:default="1" w:styleId="Fontepargpadro">
     <w:name w:val="Default Paragraph Font"/>
     <w:uiPriority w:val="1"/>
     <w:semiHidden/>
     <w:unhideWhenUsed/>
   </w:style>
-  <w:style w:type="table" w:default="1" w:styleId="TableNormal">
+  <w:style w:type="table" w:default="1" w:styleId="Tabelanormal">
     <w:name w:val="Normal Table"/>
     <w:uiPriority w:val="99"/>
     <w:semiHidden/>
@@ -893,7 +940,7 @@
       </w:tblCellMar>
     </w:tblPr>
   </w:style>
-  <w:style w:type="numbering" w:default="1" w:styleId="NoList">
+  <w:style w:type="numbering" w:default="1" w:styleId="Semlista">
     <w:name w:val="No List"/>
     <w:uiPriority w:val="99"/>
     <w:semiHidden/>
@@ -901,7 +948,7 @@
   </w:style>
   <w:style w:type="character" w:styleId="Hyperlink">
     <w:name w:val="Hyperlink"/>
-    <w:basedOn w:val="DefaultParagraphFont"/>
+    <w:basedOn w:val="Fontepargpadro"/>
     <w:uiPriority w:val="99"/>
     <w:unhideWhenUsed/>
     <w:rsid w:val="006A7004"/>
@@ -910,9 +957,9 @@
       <w:u w:val="single"/>
     </w:rPr>
   </w:style>
-  <w:style w:type="character" w:styleId="FollowedHyperlink">
+  <w:style w:type="character" w:styleId="HiperlinkVisitado">
     <w:name w:val="FollowedHyperlink"/>
-    <w:basedOn w:val="DefaultParagraphFont"/>
+    <w:basedOn w:val="Fontepargpadro"/>
     <w:uiPriority w:val="99"/>
     <w:semiHidden/>
     <w:unhideWhenUsed/>

</xml_diff>